<commit_message>
Changed name on attribute PersonalIdentityNumberQuality to PersonalIdentityNumberBinding
</commit_message>
<xml_diff>
--- a/ELN-0603 - Bilaga Tekniskt ramverk - Registry for Identifiers.docx
+++ b/ELN-0603 - Bilaga Tekniskt ramverk - Registry for Identifiers.docx
@@ -6467,7 +6467,7 @@
               </w:rPr>
               <w:commentReference w:id="115"/>
             </w:r>
-            <w:ins w:id="117" w:author="Stefan Santesson" w:date="2016-08-24T22:44:00Z">
+            <w:ins w:id="116" w:author="Stefan Santesson" w:date="2016-08-24T22:44:00Z">
               <w:r>
                 <w:rPr>
                   <w:bCs/>
@@ -6483,7 +6483,7 @@
     <w:p>
       <w:pPr>
         <w:rPr>
-          <w:ins w:id="118" w:author="Martin Lindström" w:date="2016-06-23T18:02:00Z"/>
+          <w:ins w:id="117" w:author="Martin Lindström" w:date="2016-06-23T18:02:00Z"/>
           <w:lang w:val="en-US"/>
         </w:rPr>
       </w:pPr>
@@ -6496,7 +6496,7 @@
           <w:lang w:val="en-US"/>
         </w:rPr>
       </w:pPr>
-      <w:bookmarkStart w:id="119" w:name="_Toc305697219"/>
+      <w:bookmarkStart w:id="118" w:name="_Toc305697219"/>
       <w:r>
         <w:rPr>
           <w:lang w:val="en-US"/>
@@ -6509,7 +6509,7 @@
         </w:rPr>
         <w:t>Sets</w:t>
       </w:r>
-      <w:bookmarkEnd w:id="119"/>
+      <w:bookmarkEnd w:id="118"/>
     </w:p>
     <w:p>
       <w:pPr>
@@ -6717,6 +6717,7 @@
               <w:rPr>
                 <w:lang w:val="en-US"/>
               </w:rPr>
+              <w:lastRenderedPageBreak/>
               <w:t>ELN-AP-Pseudonym-01</w:t>
             </w:r>
           </w:p>
@@ -7145,7 +7146,7 @@
                 <w:szCs w:val="20"/>
               </w:rPr>
             </w:pPr>
-            <w:ins w:id="120" w:author="Martin Lindström" w:date="2016-08-22T13:59:00Z">
+            <w:ins w:id="119" w:author="Martin Lindström" w:date="2016-08-22T13:59:00Z">
               <w:r>
                 <w:rPr>
                   <w:bCs/>
@@ -7169,7 +7170,7 @@
                 <w:szCs w:val="20"/>
               </w:rPr>
             </w:pPr>
-            <w:ins w:id="121" w:author="Martin Lindström" w:date="2016-08-22T13:59:00Z">
+            <w:ins w:id="120" w:author="Martin Lindström" w:date="2016-08-22T13:59:00Z">
               <w:r>
                 <w:rPr>
                   <w:lang w:val="en-GB"/>
@@ -7191,7 +7192,7 @@
                 <w:lang w:val="en-US"/>
               </w:rPr>
             </w:pPr>
-            <w:ins w:id="122" w:author="Martin Lindström" w:date="2016-08-22T13:59:00Z">
+            <w:ins w:id="121" w:author="Martin Lindström" w:date="2016-08-22T13:59:00Z">
               <w:r>
                 <w:rPr>
                   <w:szCs w:val="20"/>
@@ -7215,7 +7216,7 @@
                 <w:lang w:val="en-US"/>
               </w:rPr>
             </w:pPr>
-            <w:ins w:id="123" w:author="Martin Lindström" w:date="2016-08-22T13:59:00Z">
+            <w:ins w:id="122" w:author="Martin Lindström" w:date="2016-08-22T13:59:00Z">
               <w:r>
                 <w:rPr>
                   <w:b/>
@@ -7244,7 +7245,7 @@
           <w:lang w:val="en-US"/>
         </w:rPr>
       </w:pPr>
-      <w:bookmarkStart w:id="124" w:name="_Toc305697220"/>
+      <w:bookmarkStart w:id="123" w:name="_Toc305697220"/>
       <w:r>
         <w:rPr>
           <w:lang w:val="en-US"/>
@@ -7275,7 +7276,7 @@
         </w:rPr>
         <w:t>dentifiers</w:t>
       </w:r>
-      <w:bookmarkEnd w:id="124"/>
+      <w:bookmarkEnd w:id="123"/>
     </w:p>
     <w:p>
       <w:pPr>
@@ -7377,10 +7378,10 @@
           <w:lang w:val="en-US"/>
         </w:rPr>
       </w:pPr>
-      <w:bookmarkStart w:id="125" w:name="_Ref263960075"/>
-      <w:bookmarkStart w:id="126" w:name="_Ref263960079"/>
-      <w:bookmarkStart w:id="127" w:name="_Ref263960391"/>
-      <w:bookmarkStart w:id="128" w:name="_Toc305697221"/>
+      <w:bookmarkStart w:id="124" w:name="_Ref263960075"/>
+      <w:bookmarkStart w:id="125" w:name="_Ref263960079"/>
+      <w:bookmarkStart w:id="126" w:name="_Ref263960391"/>
+      <w:bookmarkStart w:id="127" w:name="_Toc305697221"/>
       <w:r>
         <w:rPr>
           <w:lang w:val="en-US"/>
@@ -7393,16 +7394,16 @@
         </w:rPr>
         <w:t>Entity Categor</w:t>
       </w:r>
+      <w:bookmarkEnd w:id="124"/>
       <w:bookmarkEnd w:id="125"/>
+      <w:r>
+        <w:rPr>
+          <w:lang w:val="en-US"/>
+        </w:rPr>
+        <w:t>ies</w:t>
+      </w:r>
       <w:bookmarkEnd w:id="126"/>
-      <w:r>
-        <w:rPr>
-          <w:lang w:val="en-US"/>
-        </w:rPr>
-        <w:t>ies</w:t>
-      </w:r>
       <w:bookmarkEnd w:id="127"/>
-      <w:bookmarkEnd w:id="128"/>
     </w:p>
     <w:p>
       <w:pPr>
@@ -7908,7 +7909,7 @@
                 <w:szCs w:val="20"/>
               </w:rPr>
             </w:pPr>
-            <w:ins w:id="129" w:author="Martin Lindström" w:date="2016-08-22T14:41:00Z">
+            <w:ins w:id="128" w:author="Martin Lindström" w:date="2016-08-22T14:41:00Z">
               <w:r>
                 <w:rPr>
                   <w:lang w:val="en-US"/>
@@ -7953,7 +7954,7 @@
                 <w:fldChar w:fldCharType="end"/>
               </w:r>
             </w:ins>
-            <w:del w:id="130" w:author="Martin Lindström" w:date="2016-08-22T14:41:00Z">
+            <w:del w:id="129" w:author="Martin Lindström" w:date="2016-08-22T14:41:00Z">
               <w:r>
                 <w:rPr>
                   <w:bCs/>
@@ -7984,7 +7985,7 @@
                 <w:lang w:val="en-GB"/>
               </w:rPr>
             </w:pPr>
-            <w:del w:id="131" w:author="Martin Lindström" w:date="2016-08-22T14:40:00Z">
+            <w:del w:id="130" w:author="Martin Lindström" w:date="2016-08-22T14:40:00Z">
               <w:r>
                 <w:rPr>
                   <w:bCs/>
@@ -8002,7 +8003,7 @@
               </w:rPr>
               <w:t>Service consuming/providing assertions based on</w:t>
             </w:r>
-            <w:ins w:id="132" w:author="Martin Lindström" w:date="2016-08-22T14:40:00Z">
+            <w:ins w:id="131" w:author="Martin Lindström" w:date="2016-08-22T14:40:00Z">
               <w:r>
                 <w:rPr>
                   <w:bCs/>
@@ -8020,7 +8021,7 @@
               </w:rPr>
               <w:t xml:space="preserve"> assurance level</w:t>
             </w:r>
-            <w:del w:id="133" w:author="Martin Lindström" w:date="2016-08-22T14:40:00Z">
+            <w:del w:id="132" w:author="Martin Lindström" w:date="2016-08-22T14:40:00Z">
               <w:r>
                 <w:rPr>
                   <w:bCs/>
@@ -8038,7 +8039,7 @@
               </w:rPr>
               <w:t xml:space="preserve">, implementing the attribute set </w:t>
             </w:r>
-            <w:ins w:id="134" w:author="Martin Lindström" w:date="2016-08-22T14:41:00Z">
+            <w:ins w:id="133" w:author="Martin Lindström" w:date="2016-08-22T14:41:00Z">
               <w:r>
                 <w:rPr>
                   <w:bCs/>
@@ -8063,7 +8064,7 @@
                 <w:t>”</w:t>
               </w:r>
             </w:ins>
-            <w:del w:id="135" w:author="Martin Lindström" w:date="2016-08-22T14:41:00Z">
+            <w:del w:id="134" w:author="Martin Lindström" w:date="2016-08-22T14:41:00Z">
               <w:r>
                 <w:rPr>
                   <w:bCs/>
@@ -8097,7 +8098,7 @@
                 <w:lang w:val="en-GB"/>
               </w:rPr>
             </w:pPr>
-            <w:ins w:id="136" w:author="Martin Lindström" w:date="2016-08-22T14:41:00Z">
+            <w:ins w:id="135" w:author="Martin Lindström" w:date="2016-08-22T14:41:00Z">
               <w:r>
                 <w:rPr>
                   <w:b/>
@@ -8125,7 +8126,7 @@
           <w:lang w:val="en-US"/>
         </w:rPr>
       </w:pPr>
-      <w:bookmarkStart w:id="137" w:name="_Toc305697222"/>
+      <w:bookmarkStart w:id="136" w:name="_Toc305697222"/>
       <w:r>
         <w:rPr>
           <w:lang w:val="en-US"/>
@@ -8145,7 +8146,7 @@
         </w:rPr>
         <w:t>ies</w:t>
       </w:r>
-      <w:bookmarkEnd w:id="137"/>
+      <w:bookmarkEnd w:id="136"/>
     </w:p>
     <w:p>
       <w:pPr>
@@ -8389,7 +8390,7 @@
           <w:lang w:val="en-US"/>
         </w:rPr>
       </w:pPr>
-      <w:bookmarkStart w:id="138" w:name="_Toc305697223"/>
+      <w:bookmarkStart w:id="137" w:name="_Toc305697223"/>
       <w:r>
         <w:rPr>
           <w:lang w:val="en-US"/>
@@ -8426,7 +8427,7 @@
         </w:rPr>
         <w:t>ype</w:t>
       </w:r>
-      <w:bookmarkEnd w:id="138"/>
+      <w:bookmarkEnd w:id="137"/>
     </w:p>
     <w:p>
       <w:pPr>
@@ -8748,7 +8749,7 @@
           <w:lang w:val="en-US"/>
         </w:rPr>
       </w:pPr>
-      <w:bookmarkStart w:id="139" w:name="_Toc305697224"/>
+      <w:bookmarkStart w:id="138" w:name="_Toc305697224"/>
       <w:r>
         <w:rPr>
           <w:lang w:val="en-US"/>
@@ -8761,7 +8762,7 @@
         </w:rPr>
         <w:t>ing</w:t>
       </w:r>
-      <w:bookmarkEnd w:id="139"/>
+      <w:bookmarkEnd w:id="138"/>
     </w:p>
     <w:p>
       <w:pPr>
@@ -9415,7 +9416,7 @@
           <w:lang w:val="en-US"/>
         </w:rPr>
       </w:pPr>
-      <w:bookmarkStart w:id="140" w:name="_Toc305697225"/>
+      <w:bookmarkStart w:id="139" w:name="_Toc305697225"/>
       <w:r>
         <w:rPr>
           <w:lang w:val="en-US"/>
@@ -9435,7 +9436,7 @@
         </w:rPr>
         <w:t>ontext</w:t>
       </w:r>
-      <w:bookmarkEnd w:id="140"/>
+      <w:bookmarkEnd w:id="139"/>
     </w:p>
     <w:p>
       <w:pPr>
@@ -9724,7 +9725,7 @@
           <w:lang w:val="en-US"/>
         </w:rPr>
       </w:pPr>
-      <w:bookmarkStart w:id="141" w:name="_Toc305697226"/>
+      <w:bookmarkStart w:id="140" w:name="_Toc305697226"/>
       <w:r>
         <w:rPr>
           <w:lang w:val="en-US"/>
@@ -9737,7 +9738,7 @@
         </w:rPr>
         <w:t>odes</w:t>
       </w:r>
-      <w:bookmarkEnd w:id="141"/>
+      <w:bookmarkEnd w:id="140"/>
     </w:p>
     <w:p>
       <w:pPr>
@@ -10332,8 +10333,8 @@
           <w:lang w:val="en-US"/>
         </w:rPr>
       </w:pPr>
-      <w:bookmarkStart w:id="142" w:name="_Ref300482715"/>
-      <w:bookmarkStart w:id="143" w:name="_Toc305697227"/>
+      <w:bookmarkStart w:id="141" w:name="_Ref300482715"/>
+      <w:bookmarkStart w:id="142" w:name="_Toc305697227"/>
       <w:r>
         <w:rPr>
           <w:lang w:val="en-US"/>
@@ -10359,8 +10360,8 @@
         </w:rPr>
         <w:t>s</w:t>
       </w:r>
+      <w:bookmarkEnd w:id="141"/>
       <w:bookmarkEnd w:id="142"/>
-      <w:bookmarkEnd w:id="143"/>
     </w:p>
     <w:p>
       <w:pPr>
@@ -11339,7 +11340,7 @@
                 <w:lang w:val="en-US"/>
               </w:rPr>
             </w:pPr>
-            <w:ins w:id="144" w:author="Martin Lindström" w:date="2016-08-22T14:00:00Z">
+            <w:ins w:id="143" w:author="Martin Lindström" w:date="2016-08-22T14:00:00Z">
               <w:r>
                 <w:rPr>
                   <w:bCs/>
@@ -11366,7 +11367,7 @@
                 <w:lang w:val="en-US"/>
               </w:rPr>
             </w:pPr>
-            <w:ins w:id="145" w:author="Martin Lindström" w:date="2016-08-22T14:00:00Z">
+            <w:ins w:id="144" w:author="Martin Lindström" w:date="2016-08-22T14:00:00Z">
               <w:r>
                 <w:rPr>
                   <w:szCs w:val="20"/>
@@ -11393,7 +11394,7 @@
                 <w:lang w:val="en-US"/>
               </w:rPr>
             </w:pPr>
-            <w:ins w:id="146" w:author="Martin Lindström" w:date="2016-06-27T15:35:00Z">
+            <w:ins w:id="145" w:author="Martin Lindström" w:date="2016-06-27T15:35:00Z">
               <w:r>
                 <w:rPr>
                   <w:b/>
@@ -11424,7 +11425,7 @@
                 <w:lang w:val="en-US"/>
               </w:rPr>
             </w:pPr>
-            <w:ins w:id="147" w:author="Martin Lindström" w:date="2016-06-27T15:56:00Z">
+            <w:ins w:id="146" w:author="Martin Lindström" w:date="2016-06-27T15:56:00Z">
               <w:r>
                 <w:rPr>
                   <w:bCs/>
@@ -11452,7 +11453,7 @@
                 <w:lang w:val="en-US"/>
               </w:rPr>
             </w:pPr>
-            <w:ins w:id="148" w:author="Martin Lindström" w:date="2016-06-27T15:56:00Z">
+            <w:ins w:id="147" w:author="Martin Lindström" w:date="2016-06-27T15:56:00Z">
               <w:r>
                 <w:rPr>
                   <w:szCs w:val="20"/>
@@ -11461,7 +11462,7 @@
                 <w:t xml:space="preserve">Provisional ID </w:t>
               </w:r>
             </w:ins>
-            <w:ins w:id="149" w:author="Martin Lindström" w:date="2016-08-22T14:01:00Z">
+            <w:ins w:id="148" w:author="Martin Lindström" w:date="2016-08-22T14:01:00Z">
               <w:r>
                 <w:rPr>
                   <w:szCs w:val="20"/>
@@ -11470,7 +11471,7 @@
                 <w:t>Binding</w:t>
               </w:r>
             </w:ins>
-            <w:ins w:id="150" w:author="Martin Lindström" w:date="2016-06-27T15:56:00Z">
+            <w:ins w:id="149" w:author="Martin Lindström" w:date="2016-06-27T15:56:00Z">
               <w:r>
                 <w:rPr>
                   <w:szCs w:val="20"/>
@@ -11479,7 +11480,7 @@
                 <w:t xml:space="preserve"> </w:t>
               </w:r>
             </w:ins>
-            <w:ins w:id="151" w:author="Martin Lindström" w:date="2016-08-22T14:01:00Z">
+            <w:ins w:id="150" w:author="Martin Lindström" w:date="2016-08-22T14:01:00Z">
               <w:r>
                 <w:rPr>
                   <w:szCs w:val="20"/>
@@ -11488,7 +11489,7 @@
                 <w:t>I</w:t>
               </w:r>
             </w:ins>
-            <w:ins w:id="152" w:author="Martin Lindström" w:date="2016-06-27T15:56:00Z">
+            <w:ins w:id="151" w:author="Martin Lindström" w:date="2016-06-27T15:56:00Z">
               <w:r>
                 <w:rPr>
                   <w:szCs w:val="20"/>
@@ -11515,7 +11516,7 @@
                 <w:lang w:val="en-US"/>
               </w:rPr>
             </w:pPr>
-            <w:ins w:id="153" w:author="Martin Lindström" w:date="2016-06-27T15:56:00Z">
+            <w:ins w:id="152" w:author="Martin Lindström" w:date="2016-06-27T15:56:00Z">
               <w:r>
                 <w:rPr>
                   <w:b/>
@@ -11542,7 +11543,7 @@
                 <w:lang w:val="en-US"/>
               </w:rPr>
             </w:pPr>
-            <w:ins w:id="154" w:author="Martin Lindström" w:date="2016-06-27T15:56:00Z">
+            <w:ins w:id="153" w:author="Martin Lindström" w:date="2016-06-27T15:56:00Z">
               <w:r>
                 <w:rPr>
                   <w:bCs/>
@@ -11566,7 +11567,7 @@
                 <w:lang w:val="en-US"/>
               </w:rPr>
             </w:pPr>
-            <w:ins w:id="155" w:author="Martin Lindström" w:date="2016-06-27T15:56:00Z">
+            <w:ins w:id="154" w:author="Martin Lindström" w:date="2016-06-27T15:56:00Z">
               <w:r>
                 <w:rPr>
                   <w:szCs w:val="20"/>
@@ -11575,22 +11576,22 @@
                 <w:t xml:space="preserve">Personal Identity Number </w:t>
               </w:r>
             </w:ins>
-            <w:ins w:id="156" w:author="Martin Lindström" w:date="2016-08-22T14:01:00Z">
+            <w:ins w:id="155" w:author="Martin Lindström" w:date="2016-08-26T10:14:00Z">
               <w:r>
                 <w:rPr>
                   <w:szCs w:val="20"/>
                   <w:lang w:val="en-US"/>
                 </w:rPr>
-                <w:t>Q</w:t>
+                <w:t>Binding</w:t>
               </w:r>
             </w:ins>
-            <w:ins w:id="157" w:author="Martin Lindström" w:date="2016-06-27T15:56:00Z">
+            <w:ins w:id="156" w:author="Martin Lindström" w:date="2016-06-27T15:56:00Z">
               <w:r>
                 <w:rPr>
                   <w:szCs w:val="20"/>
                   <w:lang w:val="en-US"/>
                 </w:rPr>
-                <w:t>uality URI</w:t>
+                <w:t xml:space="preserve"> URI</w:t>
               </w:r>
             </w:ins>
           </w:p>
@@ -11608,7 +11609,7 @@
                 <w:lang w:val="en-US"/>
               </w:rPr>
             </w:pPr>
-            <w:ins w:id="158" w:author="Martin Lindström" w:date="2016-06-27T15:57:00Z">
+            <w:ins w:id="157" w:author="Martin Lindström" w:date="2016-06-27T15:57:00Z">
               <w:r>
                 <w:rPr>
                   <w:b/>
@@ -11638,7 +11639,7 @@
                 <w:lang w:val="en-US"/>
               </w:rPr>
             </w:pPr>
-            <w:ins w:id="159" w:author="Martin Lindström" w:date="2016-08-22T14:07:00Z">
+            <w:ins w:id="158" w:author="Martin Lindström" w:date="2016-08-22T14:07:00Z">
               <w:r>
                 <w:rPr>
                   <w:bCs/>
@@ -11666,7 +11667,7 @@
                 <w:lang w:val="en-US"/>
               </w:rPr>
             </w:pPr>
-            <w:ins w:id="160" w:author="Martin Lindström" w:date="2016-08-22T14:08:00Z">
+            <w:ins w:id="159" w:author="Martin Lindström" w:date="2016-08-22T14:08:00Z">
               <w:r>
                 <w:rPr>
                   <w:szCs w:val="20"/>
@@ -11693,7 +11694,7 @@
                 <w:lang w:val="en-US"/>
               </w:rPr>
             </w:pPr>
-            <w:ins w:id="161" w:author="Martin Lindström" w:date="2016-08-22T14:08:00Z">
+            <w:ins w:id="160" w:author="Martin Lindström" w:date="2016-08-22T14:08:00Z">
               <w:r>
                 <w:rPr>
                   <w:b/>
@@ -11741,9 +11742,9 @@
           <w:lang w:val="en-US"/>
         </w:rPr>
       </w:pPr>
-      <w:bookmarkStart w:id="162" w:name="_Ref354589264"/>
-      <w:bookmarkStart w:id="163" w:name="_Ref300482684"/>
-      <w:bookmarkStart w:id="164" w:name="_Toc305697228"/>
+      <w:bookmarkStart w:id="161" w:name="_Ref354589264"/>
+      <w:bookmarkStart w:id="162" w:name="_Ref300482684"/>
+      <w:bookmarkStart w:id="163" w:name="_Toc305697228"/>
       <w:r>
         <w:rPr>
           <w:lang w:val="en-US"/>
@@ -11763,15 +11764,15 @@
         </w:rPr>
         <w:t>e</w:t>
       </w:r>
+      <w:bookmarkEnd w:id="161"/>
+      <w:r>
+        <w:rPr>
+          <w:lang w:val="en-US"/>
+        </w:rPr>
+        <w:t>clarations</w:t>
+      </w:r>
       <w:bookmarkEnd w:id="162"/>
-      <w:r>
-        <w:rPr>
-          <w:lang w:val="en-US"/>
-        </w:rPr>
-        <w:t>clarations</w:t>
-      </w:r>
       <w:bookmarkEnd w:id="163"/>
-      <w:bookmarkEnd w:id="164"/>
     </w:p>
     <w:p/>
     <w:p>
@@ -12594,7 +12595,7 @@
         </w:pBdr>
         <w:shd w:val="clear" w:color="auto" w:fill="F2F2F2"/>
         <w:rPr>
-          <w:ins w:id="165" w:author="Martin Lindström" w:date="2016-06-27T15:57:00Z"/>
+          <w:ins w:id="164" w:author="Martin Lindström" w:date="2016-06-27T15:57:00Z"/>
           <w:rFonts w:ascii="Lucida Console" w:hAnsi="Lucida Console" w:cs="Lucida Grande"/>
           <w:noProof/>
           <w:sz w:val="18"/>
@@ -12663,7 +12664,7 @@
         </w:pBdr>
         <w:shd w:val="clear" w:color="auto" w:fill="F2F2F2"/>
         <w:rPr>
-          <w:ins w:id="166" w:author="Martin Lindström" w:date="2016-08-22T14:08:00Z"/>
+          <w:ins w:id="165" w:author="Martin Lindström" w:date="2016-08-22T14:08:00Z"/>
           <w:rFonts w:ascii="Lucida Console" w:hAnsi="Lucida Console" w:cs="Lucida Grande"/>
           <w:noProof/>
           <w:sz w:val="18"/>
@@ -12671,7 +12672,7 @@
           <w:lang w:val="en-US"/>
         </w:rPr>
       </w:pPr>
-      <w:ins w:id="167" w:author="Martin Lindström" w:date="2016-06-27T15:57:00Z">
+      <w:ins w:id="166" w:author="Martin Lindström" w:date="2016-06-27T15:57:00Z">
         <w:r>
           <w:rPr>
             <w:rFonts w:ascii="Lucida Console" w:hAnsi="Lucida Console" w:cs="Lucida Grande"/>
@@ -12680,10 +12681,34 @@
             <w:szCs w:val="18"/>
             <w:lang w:val="en-US"/>
           </w:rPr>
-          <w:t>id-attr-pnr-quality-uri</w:t>
+          <w:t>id-attr-pnr-</w:t>
         </w:r>
       </w:ins>
-      <w:ins w:id="168" w:author="Martin Lindström" w:date="2016-06-27T15:58:00Z">
+      <w:ins w:id="167" w:author="Martin Lindström" w:date="2016-08-26T10:15:00Z">
+        <w:r>
+          <w:rPr>
+            <w:rFonts w:ascii="Lucida Console" w:hAnsi="Lucida Console" w:cs="Lucida Grande"/>
+            <w:noProof/>
+            <w:sz w:val="18"/>
+            <w:szCs w:val="18"/>
+            <w:lang w:val="en-US"/>
+          </w:rPr>
+          <w:t>binding</w:t>
+        </w:r>
+      </w:ins>
+      <w:ins w:id="168" w:author="Martin Lindström" w:date="2016-06-27T15:57:00Z">
+        <w:r>
+          <w:rPr>
+            <w:rFonts w:ascii="Lucida Console" w:hAnsi="Lucida Console" w:cs="Lucida Grande"/>
+            <w:noProof/>
+            <w:sz w:val="18"/>
+            <w:szCs w:val="18"/>
+            <w:lang w:val="en-US"/>
+          </w:rPr>
+          <w:t>-uri</w:t>
+        </w:r>
+      </w:ins>
+      <w:ins w:id="169" w:author="Martin Lindström" w:date="2016-06-27T15:58:00Z">
         <w:r>
           <w:rPr>
             <w:rFonts w:ascii="Lucida Console" w:hAnsi="Lucida Console" w:cs="Lucida Grande"/>
@@ -12695,7 +12720,7 @@
           <w:t xml:space="preserve">     OBJECT IDENTIFIER ::= { id-attr 6 }   -- </w:t>
         </w:r>
       </w:ins>
-      <w:ins w:id="169" w:author="Martin Lindström" w:date="2016-06-27T15:59:00Z">
+      <w:ins w:id="170" w:author="Martin Lindström" w:date="2016-06-27T15:59:00Z">
         <w:r>
           <w:rPr>
             <w:rFonts w:ascii="Lucida Console" w:hAnsi="Lucida Console" w:cs="Lucida Grande"/>
@@ -12704,7 +12729,33 @@
             <w:szCs w:val="18"/>
             <w:lang w:val="en-US"/>
           </w:rPr>
-          <w:t>Personal Identity Number quality URI</w:t>
+          <w:t xml:space="preserve">Personal Identity Number </w:t>
+        </w:r>
+      </w:ins>
+      <w:ins w:id="171" w:author="Martin Lindström" w:date="2016-08-26T10:15:00Z">
+        <w:r>
+          <w:rPr>
+            <w:rFonts w:ascii="Lucida Console" w:hAnsi="Lucida Console" w:cs="Lucida Grande"/>
+            <w:noProof/>
+            <w:sz w:val="18"/>
+            <w:szCs w:val="18"/>
+            <w:lang w:val="en-US"/>
+          </w:rPr>
+          <w:t>binding</w:t>
+        </w:r>
+      </w:ins>
+      <w:bookmarkStart w:id="172" w:name="_GoBack"/>
+      <w:bookmarkEnd w:id="172"/>
+      <w:ins w:id="173" w:author="Martin Lindström" w:date="2016-06-27T15:59:00Z">
+        <w:r>
+          <w:rPr>
+            <w:rFonts w:ascii="Lucida Console" w:hAnsi="Lucida Console" w:cs="Lucida Grande"/>
+            <w:noProof/>
+            <w:sz w:val="18"/>
+            <w:szCs w:val="18"/>
+            <w:lang w:val="en-US"/>
+          </w:rPr>
+          <w:t xml:space="preserve"> URI</w:t>
         </w:r>
       </w:ins>
     </w:p>
@@ -12725,7 +12776,7 @@
           <w:lang w:val="en-US"/>
         </w:rPr>
       </w:pPr>
-      <w:ins w:id="170" w:author="Martin Lindström" w:date="2016-08-22T14:08:00Z">
+      <w:ins w:id="174" w:author="Martin Lindström" w:date="2016-08-22T14:08:00Z">
         <w:r>
           <w:rPr>
             <w:rFonts w:ascii="Lucida Console" w:hAnsi="Lucida Console" w:cs="Lucida Grande"/>
@@ -12737,7 +12788,7 @@
           <w:t xml:space="preserve">id-attr-eidas-pid           OBJECT IDENTIFIER ::= { id-attr 7 }   -- eIDAS </w:t>
         </w:r>
       </w:ins>
-      <w:ins w:id="171" w:author="Martin Lindström" w:date="2016-08-22T14:09:00Z">
+      <w:ins w:id="175" w:author="Martin Lindström" w:date="2016-08-22T14:09:00Z">
         <w:r>
           <w:rPr>
             <w:rFonts w:ascii="Lucida Console" w:hAnsi="Lucida Console" w:cs="Lucida Grande"/>
@@ -12992,7 +13043,7 @@
           <w:lang w:val="en-US"/>
         </w:rPr>
       </w:pPr>
-      <w:bookmarkStart w:id="172" w:name="_Toc305697229"/>
+      <w:bookmarkStart w:id="176" w:name="_Toc305697229"/>
       <w:r>
         <w:rPr>
           <w:lang w:val="en-US"/>
@@ -13006,7 +13057,7 @@
         </w:rPr>
         <w:t>ces</w:t>
       </w:r>
-      <w:bookmarkEnd w:id="172"/>
+      <w:bookmarkEnd w:id="176"/>
     </w:p>
     <w:p>
       <w:pPr>
@@ -13407,7 +13458,7 @@
           <w:lang w:val="en-US"/>
         </w:rPr>
       </w:pPr>
-      <w:bookmarkStart w:id="173" w:name="_Toc305697230"/>
+      <w:bookmarkStart w:id="177" w:name="_Toc305697230"/>
       <w:r>
         <w:rPr>
           <w:lang w:val="en-US"/>
@@ -13415,17 +13466,17 @@
         <w:lastRenderedPageBreak/>
         <w:t>Changes between versions</w:t>
       </w:r>
-      <w:bookmarkEnd w:id="173"/>
+      <w:bookmarkEnd w:id="177"/>
     </w:p>
     <w:p>
       <w:pPr>
         <w:rPr>
-          <w:ins w:id="174" w:author="Martin Lindström" w:date="2016-05-26T12:29:00Z"/>
+          <w:ins w:id="178" w:author="Martin Lindström" w:date="2016-05-26T12:29:00Z"/>
           <w:b/>
           <w:lang w:val="en-US"/>
         </w:rPr>
       </w:pPr>
-      <w:ins w:id="175" w:author="Martin Lindström" w:date="2016-05-26T12:28:00Z">
+      <w:ins w:id="179" w:author="Martin Lindström" w:date="2016-05-26T12:28:00Z">
         <w:r>
           <w:rPr>
             <w:b/>
@@ -13438,7 +13489,7 @@
     <w:p>
       <w:pPr>
         <w:rPr>
-          <w:ins w:id="176" w:author="Martin Lindström" w:date="2016-05-26T12:29:00Z"/>
+          <w:ins w:id="180" w:author="Martin Lindström" w:date="2016-05-26T12:29:00Z"/>
           <w:b/>
           <w:lang w:val="en-US"/>
         </w:rPr>
@@ -13452,12 +13503,12 @@
           <w:numId w:val="36"/>
         </w:numPr>
         <w:rPr>
-          <w:ins w:id="177" w:author="Martin Lindström" w:date="2016-05-26T12:28:00Z"/>
+          <w:ins w:id="181" w:author="Martin Lindström" w:date="2016-05-26T12:28:00Z"/>
           <w:b/>
           <w:lang w:val="en-US"/>
         </w:rPr>
       </w:pPr>
-      <w:ins w:id="178" w:author="Martin Lindström" w:date="2016-08-26T09:16:00Z">
+      <w:ins w:id="182" w:author="Martin Lindström" w:date="2016-08-26T09:16:00Z">
         <w:r>
           <w:rPr>
             <w:lang w:val="en-US"/>
@@ -13469,7 +13520,7 @@
     <w:p>
       <w:pPr>
         <w:rPr>
-          <w:ins w:id="179" w:author="Martin Lindström" w:date="2016-05-26T12:28:00Z"/>
+          <w:ins w:id="183" w:author="Martin Lindström" w:date="2016-05-26T12:28:00Z"/>
           <w:b/>
           <w:lang w:val="en-US"/>
         </w:rPr>
@@ -14020,10 +14071,20 @@
         <w:rPr>
           <w:lang w:val="en-GB"/>
         </w:rPr>
-        <w:t>Change so that we have one URI for “I don’t care if its notified or non-notified” and one that requires notified.</w:t>
-      </w:r>
-      <w:bookmarkStart w:id="116" w:name="_GoBack"/>
-      <w:bookmarkEnd w:id="116"/>
+        <w:t>Change so that we have one URI for “I don’t care if its notified or non-notified” and one that requires not</w:t>
+      </w:r>
+      <w:r>
+        <w:rPr>
+          <w:lang w:val="en-GB"/>
+        </w:rPr>
+        <w:t>i</w:t>
+      </w:r>
+      <w:r>
+        <w:rPr>
+          <w:lang w:val="en-GB"/>
+        </w:rPr>
+        <w:t>fied.</w:t>
+      </w:r>
     </w:p>
   </w:comment>
 </w:comments>
@@ -14107,7 +14168,7 @@
               <w:lang w:val="sv-SE"/>
             </w:rPr>
           </w:pPr>
-          <w:bookmarkStart w:id="184" w:name="www"/>
+          <w:bookmarkStart w:id="188" w:name="www"/>
           <w:r>
             <w:rPr>
               <w:b/>
@@ -14135,7 +14196,7 @@
             </w:rPr>
             <w:t>.se</w:t>
           </w:r>
-          <w:bookmarkEnd w:id="184"/>
+          <w:bookmarkEnd w:id="188"/>
         </w:p>
       </w:tc>
       <w:tc>
@@ -14176,14 +14237,14 @@
               <w:lang w:val="sv-SE"/>
             </w:rPr>
           </w:pPr>
-          <w:bookmarkStart w:id="185" w:name="PostadressLed"/>
+          <w:bookmarkStart w:id="189" w:name="PostadressLed"/>
           <w:r>
             <w:rPr>
               <w:lang w:val="sv-SE"/>
             </w:rPr>
             <w:t>Postadress</w:t>
           </w:r>
-          <w:bookmarkEnd w:id="185"/>
+          <w:bookmarkEnd w:id="189"/>
         </w:p>
       </w:tc>
       <w:tc>
@@ -14223,14 +14284,14 @@
               <w:lang w:val="sv-SE"/>
             </w:rPr>
           </w:pPr>
-          <w:bookmarkStart w:id="186" w:name="TelefonVaxelLed"/>
+          <w:bookmarkStart w:id="190" w:name="TelefonVaxelLed"/>
           <w:r>
             <w:rPr>
               <w:lang w:val="sv-SE"/>
             </w:rPr>
             <w:t>Telefon växel</w:t>
           </w:r>
-          <w:bookmarkEnd w:id="186"/>
+          <w:bookmarkEnd w:id="190"/>
         </w:p>
       </w:tc>
       <w:tc>
@@ -14248,8 +14309,8 @@
               <w:lang w:val="sv-SE"/>
             </w:rPr>
           </w:pPr>
-          <w:bookmarkStart w:id="187" w:name="TelefonVaxelUtlLedtext"/>
-          <w:bookmarkEnd w:id="187"/>
+          <w:bookmarkStart w:id="191" w:name="TelefonVaxelUtlLedtext"/>
+          <w:bookmarkEnd w:id="191"/>
         </w:p>
       </w:tc>
       <w:tc>
@@ -14266,14 +14327,14 @@
               <w:lang w:val="sv-SE"/>
             </w:rPr>
           </w:pPr>
-          <w:bookmarkStart w:id="188" w:name="EpostLed"/>
+          <w:bookmarkStart w:id="192" w:name="EpostLed"/>
           <w:r>
             <w:rPr>
               <w:lang w:val="sv-SE"/>
             </w:rPr>
             <w:t>E-postadress</w:t>
           </w:r>
-          <w:bookmarkEnd w:id="188"/>
+          <w:bookmarkEnd w:id="192"/>
         </w:p>
       </w:tc>
     </w:tr>
@@ -14295,7 +14356,7 @@
               <w:lang w:val="sv-SE"/>
             </w:rPr>
           </w:pPr>
-          <w:bookmarkStart w:id="189" w:name="Postadress"/>
+          <w:bookmarkStart w:id="193" w:name="Postadress"/>
           <w:r>
             <w:rPr>
               <w:b/>
@@ -14304,7 +14365,7 @@
             </w:rPr>
             <w:t xml:space="preserve">171 94  SOLNA </w:t>
           </w:r>
-          <w:bookmarkEnd w:id="189"/>
+          <w:bookmarkEnd w:id="193"/>
         </w:p>
       </w:tc>
       <w:tc>
@@ -14344,7 +14405,7 @@
               <w:lang w:val="sv-SE"/>
             </w:rPr>
           </w:pPr>
-          <w:bookmarkStart w:id="190" w:name="TelefonVaxel"/>
+          <w:bookmarkStart w:id="194" w:name="TelefonVaxel"/>
           <w:r>
             <w:rPr>
               <w:b/>
@@ -14353,7 +14414,7 @@
             </w:rPr>
             <w:t xml:space="preserve">010-574 21 00 </w:t>
           </w:r>
-          <w:bookmarkEnd w:id="190"/>
+          <w:bookmarkEnd w:id="194"/>
           <w:r>
             <w:rPr>
               <w:b/>
@@ -14378,8 +14439,8 @@
               <w:lang w:val="sv-SE"/>
             </w:rPr>
           </w:pPr>
-          <w:bookmarkStart w:id="191" w:name="TelefonVaxelUtl"/>
-          <w:bookmarkEnd w:id="191"/>
+          <w:bookmarkStart w:id="195" w:name="TelefonVaxelUtl"/>
+          <w:bookmarkEnd w:id="195"/>
         </w:p>
       </w:tc>
       <w:tc>
@@ -14395,7 +14456,7 @@
               <w:lang w:val="sv-SE"/>
             </w:rPr>
           </w:pPr>
-          <w:bookmarkStart w:id="192" w:name="EmailFot"/>
+          <w:bookmarkStart w:id="196" w:name="EmailFot"/>
           <w:r>
             <w:rPr>
               <w:b/>
@@ -14404,7 +14465,7 @@
             </w:rPr>
             <w:t>kansliet@elegnamnden.se</w:t>
           </w:r>
-          <w:bookmarkEnd w:id="192"/>
+          <w:bookmarkEnd w:id="196"/>
         </w:p>
       </w:tc>
     </w:tr>
@@ -14471,7 +14532,7 @@
         <w:color w:val="808080"/>
         <w:sz w:val="16"/>
       </w:rPr>
-      <w:t>8</w:t>
+      <w:t>13</w:t>
     </w:r>
     <w:r>
       <w:rPr>
@@ -14572,7 +14633,7 @@
     <w:pPr>
       <w:pStyle w:val="Header"/>
     </w:pPr>
-    <w:ins w:id="180" w:author="Martin Lindström" w:date="2016-05-26T12:29:00Z">
+    <w:ins w:id="184" w:author="Martin Lindström" w:date="2016-05-26T12:29:00Z">
       <w:r>
         <w:rPr>
           <w:noProof/>
@@ -14622,7 +14683,7 @@
         <w:lang w:val="en-US"/>
       </w:rPr>
     </w:pPr>
-    <w:ins w:id="181" w:author="Martin Lindström" w:date="2016-05-26T12:29:00Z">
+    <w:ins w:id="185" w:author="Martin Lindström" w:date="2016-05-26T12:29:00Z">
       <w:r>
         <w:rPr>
           <w:noProof/>
@@ -14833,7 +14894,7 @@
       </w:rPr>
       <w:t>ELN-0603-v1.</w:t>
     </w:r>
-    <w:ins w:id="182" w:author="Martin Lindström" w:date="2016-05-26T12:28:00Z">
+    <w:ins w:id="186" w:author="Martin Lindström" w:date="2016-05-26T12:28:00Z">
       <w:r>
         <w:rPr>
           <w:lang w:val="en-US"/>
@@ -14841,7 +14902,7 @@
         <w:t>4</w:t>
       </w:r>
     </w:ins>
-    <w:del w:id="183" w:author="Martin Lindström" w:date="2016-05-26T12:28:00Z">
+    <w:del w:id="187" w:author="Martin Lindström" w:date="2016-05-26T12:28:00Z">
       <w:r>
         <w:rPr>
           <w:lang w:val="en-US"/>
@@ -14869,7 +14930,7 @@
     <w:pPr>
       <w:pStyle w:val="Header"/>
     </w:pPr>
-    <w:ins w:id="193" w:author="Martin Lindström" w:date="2016-05-26T12:29:00Z">
+    <w:ins w:id="197" w:author="Martin Lindström" w:date="2016-05-26T12:29:00Z">
       <w:r>
         <w:rPr>
           <w:noProof/>
@@ -22832,7 +22893,7 @@
 </file>
 
 <file path=customXml/itemProps1.xml><?xml version="1.0" encoding="utf-8"?>
-<ds:datastoreItem xmlns:ds="http://schemas.openxmlformats.org/officeDocument/2006/customXml" ds:itemID="{6A8D0FB6-B90D-8340-843B-566359433110}">
+<ds:datastoreItem xmlns:ds="http://schemas.openxmlformats.org/officeDocument/2006/customXml" ds:itemID="{6298FD59-5CB8-2249-A432-1491EEA6AFD0}">
   <ds:schemaRefs>
     <ds:schemaRef ds:uri="http://schemas.openxmlformats.org/officeDocument/2006/bibliography"/>
   </ds:schemaRefs>
@@ -22840,7 +22901,7 @@
 </file>
 
 <file path=customXml/itemProps2.xml><?xml version="1.0" encoding="utf-8"?>
-<ds:datastoreItem xmlns:ds="http://schemas.openxmlformats.org/officeDocument/2006/customXml" ds:itemID="{D7401B81-A15F-224C-BF1A-F8622A22108A}">
+<ds:datastoreItem xmlns:ds="http://schemas.openxmlformats.org/officeDocument/2006/customXml" ds:itemID="{16992667-DFC1-CD47-BA68-CFAF1B132155}">
   <ds:schemaRefs>
     <ds:schemaRef ds:uri="http://schemas.openxmlformats.org/officeDocument/2006/bibliography"/>
   </ds:schemaRefs>

</xml_diff>